<commit_message>
final M2 deadline submission
</commit_message>
<xml_diff>
--- a/The Auto Shop.docx
+++ b/The Auto Shop.docx
@@ -24,6 +24,61 @@
       <w:pPr>
         <w:rPr>
           <w:rFonts w:ascii="Montserrat" w:hAnsi="Montserrat"/>
+          <w:b/>
+          <w:bCs/>
+        </w:rPr>
+      </w:pPr>
+      <w:r>
+        <w:rPr>
+          <w:rFonts w:ascii="Montserrat" w:hAnsi="Montserrat"/>
+          <w:b/>
+          <w:bCs/>
+        </w:rPr>
+        <w:t>Preface</w:t>
+      </w:r>
+    </w:p>
+    <w:p>
+      <w:pPr>
+        <w:rPr>
+          <w:rFonts w:ascii="Montserrat" w:hAnsi="Montserrat"/>
+        </w:rPr>
+      </w:pPr>
+      <w:r>
+        <w:rPr>
+          <w:rFonts w:ascii="Montserrat" w:hAnsi="Montserrat"/>
+        </w:rPr>
+        <w:t xml:space="preserve">I believe I have covered all the sections in the required detail, but I apologize if any section is lacking. I aim to have my project aim and exceed the M2 submission requirements – this was a bit of a tough deadline as it was in the heart of my 5 midterms :(. This is not an </w:t>
+      </w:r>
+      <w:proofErr w:type="gramStart"/>
+      <w:r>
+        <w:rPr>
+          <w:rFonts w:ascii="Montserrat" w:hAnsi="Montserrat"/>
+        </w:rPr>
+        <w:t>excuse,</w:t>
+      </w:r>
+      <w:proofErr w:type="gramEnd"/>
+      <w:r>
+        <w:rPr>
+          <w:rFonts w:ascii="Montserrat" w:hAnsi="Montserrat"/>
+        </w:rPr>
+        <w:t xml:space="preserve"> I simply want to provide a reasoning if the marker finds any of my sections less than expected. Thank you :).</w:t>
+      </w:r>
+    </w:p>
+    <w:p>
+      <w:pPr>
+        <w:rPr>
+          <w:rFonts w:ascii="Montserrat" w:hAnsi="Montserrat"/>
+          <w:b/>
+          <w:bCs/>
+        </w:rPr>
+      </w:pPr>
+    </w:p>
+    <w:p>
+      <w:pPr>
+        <w:rPr>
+          <w:rFonts w:ascii="Montserrat" w:hAnsi="Montserrat"/>
+          <w:b/>
+          <w:bCs/>
         </w:rPr>
       </w:pPr>
     </w:p>
@@ -205,30 +260,17 @@
       <w:pPr>
         <w:rPr>
           <w:rFonts w:ascii="Montserrat" w:hAnsi="Montserrat"/>
-        </w:rPr>
-      </w:pPr>
-    </w:p>
-    <w:p>
-      <w:pPr>
-        <w:rPr>
-          <w:rFonts w:ascii="Montserrat" w:hAnsi="Montserrat"/>
-        </w:rPr>
-      </w:pPr>
-    </w:p>
-    <w:p>
-      <w:pPr>
-        <w:rPr>
-          <w:rFonts w:ascii="Montserrat" w:hAnsi="Montserrat"/>
-          <w:b/>
-          <w:bCs/>
-        </w:rPr>
-      </w:pPr>
-      <w:r>
-        <w:rPr>
-          <w:rFonts w:ascii="Montserrat" w:hAnsi="Montserrat"/>
-          <w:b/>
-          <w:bCs/>
-        </w:rPr>
+          <w:b/>
+          <w:bCs/>
+        </w:rPr>
+      </w:pPr>
+      <w:r>
+        <w:rPr>
+          <w:rFonts w:ascii="Montserrat" w:hAnsi="Montserrat"/>
+          <w:b/>
+          <w:bCs/>
+        </w:rPr>
+        <w:lastRenderedPageBreak/>
         <w:t>R</w:t>
       </w:r>
       <w:r>
@@ -259,14 +301,7 @@
         <w:rPr>
           <w:rFonts w:ascii="Montserrat" w:hAnsi="Montserrat"/>
         </w:rPr>
-        <w:t xml:space="preserve">For the sample data, it will be manually hand entered and the plan of the attack for the real data that will populate the database is to create a program that, either through some Generative Text processing or through some randomization algorithm created, gives us appropriate entities and tuples </w:t>
-      </w:r>
-      <w:r>
-        <w:rPr>
-          <w:rFonts w:ascii="Montserrat" w:hAnsi="Montserrat"/>
-        </w:rPr>
-        <w:lastRenderedPageBreak/>
-        <w:t>that can work together and populate the database.</w:t>
+        <w:t>For the sample data, it will be manually hand entered and the plan of the attack for the real data that will populate the database is to create a program that, either through some Generative Text processing or through some randomization algorithm created, gives us appropriate entities and tuples that can work together and populate the database.</w:t>
       </w:r>
       <w:r>
         <w:rPr>
@@ -286,32 +321,17 @@
       <w:pPr>
         <w:rPr>
           <w:rFonts w:ascii="Montserrat" w:hAnsi="Montserrat"/>
-        </w:rPr>
-      </w:pPr>
-    </w:p>
-    <w:p>
-      <w:pPr>
-        <w:rPr>
-          <w:rFonts w:ascii="Montserrat" w:hAnsi="Montserrat"/>
-          <w:b/>
-          <w:bCs/>
-        </w:rPr>
-      </w:pPr>
-      <w:r>
-        <w:rPr>
-          <w:rFonts w:ascii="Montserrat" w:hAnsi="Montserrat"/>
-          <w:b/>
-          <w:bCs/>
-        </w:rPr>
-        <w:t>R</w:t>
-      </w:r>
-      <w:r>
-        <w:rPr>
-          <w:rFonts w:ascii="Montserrat" w:hAnsi="Montserrat"/>
-          <w:b/>
-          <w:bCs/>
-        </w:rPr>
-        <w:t>5</w:t>
+          <w:b/>
+          <w:bCs/>
+        </w:rPr>
+      </w:pPr>
+      <w:r>
+        <w:rPr>
+          <w:rFonts w:ascii="Montserrat" w:hAnsi="Montserrat"/>
+          <w:b/>
+          <w:bCs/>
+        </w:rPr>
+        <w:t>R5</w:t>
       </w:r>
     </w:p>
     <w:p>
@@ -330,9 +350,9 @@
           <w:noProof/>
         </w:rPr>
         <w:drawing>
-          <wp:inline distT="0" distB="0" distL="0" distR="0" wp14:anchorId="78C69CFF" wp14:editId="53C6845D">
-            <wp:extent cx="7248142" cy="5709920"/>
-            <wp:effectExtent l="0" t="5715" r="0" b="0"/>
+          <wp:inline distT="0" distB="0" distL="0" distR="0" wp14:anchorId="7E37FDD4" wp14:editId="2FCD6054">
+            <wp:extent cx="5943600" cy="4682197"/>
+            <wp:effectExtent l="0" t="4128" r="0" b="0"/>
             <wp:docPr id="1" name="Picture 1" descr="Diagram&#10;&#10;Description automatically generated"/>
             <wp:cNvGraphicFramePr>
               <a:graphicFrameLocks xmlns:a="http://schemas.openxmlformats.org/drawingml/2006/main" noChangeAspect="1"/>
@@ -359,7 +379,7 @@
                   <pic:spPr>
                     <a:xfrm rot="5400000">
                       <a:off x="0" y="0"/>
-                      <a:ext cx="7320265" cy="5766736"/>
+                      <a:ext cx="5943600" cy="4682197"/>
                     </a:xfrm>
                     <a:prstGeom prst="rect">
                       <a:avLst/>
@@ -371,6 +391,15 @@
           </wp:inline>
         </w:drawing>
       </w:r>
+    </w:p>
+    <w:p>
+      <w:pPr>
+        <w:rPr>
+          <w:rFonts w:ascii="Montserrat" w:hAnsi="Montserrat"/>
+          <w:b/>
+          <w:bCs/>
+        </w:rPr>
+      </w:pPr>
     </w:p>
     <w:p>
       <w:pPr>
@@ -537,31 +566,7 @@
           <w:b/>
           <w:bCs/>
         </w:rPr>
-        <w:t>6</w:t>
-      </w:r>
-      <w:r>
-        <w:rPr>
-          <w:rFonts w:ascii="Montserrat" w:hAnsi="Montserrat"/>
-          <w:b/>
-          <w:bCs/>
-        </w:rPr>
-        <w:t>b</w:t>
-      </w:r>
-      <w:r>
-        <w:rPr>
-          <w:rFonts w:ascii="Montserrat" w:hAnsi="Montserrat"/>
-          <w:b/>
-          <w:bCs/>
-        </w:rPr>
-        <w:t xml:space="preserve"> – </w:t>
-      </w:r>
-      <w:r>
-        <w:rPr>
-          <w:rFonts w:ascii="Montserrat" w:hAnsi="Montserrat"/>
-          <w:b/>
-          <w:bCs/>
-        </w:rPr>
-        <w:t>SQL Template</w:t>
+        <w:t>6b – SQL Template</w:t>
       </w:r>
     </w:p>
     <w:p>
@@ -1357,15 +1362,7 @@
           <w:b/>
           <w:bCs/>
         </w:rPr>
-        <w:t xml:space="preserve">6b – </w:t>
-      </w:r>
-      <w:r>
-        <w:rPr>
-          <w:rFonts w:ascii="Montserrat" w:hAnsi="Montserrat"/>
-          <w:b/>
-          <w:bCs/>
-        </w:rPr>
-        <w:t>Generated Output</w:t>
+        <w:t>6b – Generated Output</w:t>
       </w:r>
     </w:p>
     <w:p>
@@ -1465,15 +1462,7 @@
           <w:b/>
           <w:bCs/>
         </w:rPr>
-        <w:t>6b – Generated Output</w:t>
-      </w:r>
-      <w:r>
-        <w:rPr>
-          <w:rFonts w:ascii="Montserrat" w:hAnsi="Montserrat"/>
-          <w:b/>
-          <w:bCs/>
-        </w:rPr>
-        <w:t xml:space="preserve"> Text</w:t>
+        <w:t>6b – Generated Output Text</w:t>
       </w:r>
     </w:p>
     <w:p>
@@ -1742,15 +1731,7 @@
           <w:bCs/>
         </w:rPr>
         <w:lastRenderedPageBreak/>
-        <w:t>R7</w:t>
-      </w:r>
-      <w:r>
-        <w:rPr>
-          <w:rFonts w:ascii="Montserrat" w:hAnsi="Montserrat"/>
-          <w:b/>
-          <w:bCs/>
-        </w:rPr>
-        <w:t xml:space="preserve">a – </w:t>
+        <w:t xml:space="preserve">R7a – </w:t>
       </w:r>
       <w:r>
         <w:rPr>
@@ -1810,15 +1791,7 @@
           <w:b/>
           <w:bCs/>
         </w:rPr>
-        <w:t>7b</w:t>
-      </w:r>
-      <w:r>
-        <w:rPr>
-          <w:rFonts w:ascii="Montserrat" w:hAnsi="Montserrat"/>
-          <w:b/>
-          <w:bCs/>
-        </w:rPr>
-        <w:t xml:space="preserve"> – SQL Template</w:t>
+        <w:t>7b – SQL Template</w:t>
       </w:r>
     </w:p>
     <w:p>
@@ -2420,15 +2393,7 @@
           <w:b/>
           <w:bCs/>
         </w:rPr>
-        <w:t>7b – Generated Output</w:t>
-      </w:r>
-      <w:r>
-        <w:rPr>
-          <w:rFonts w:ascii="Montserrat" w:hAnsi="Montserrat"/>
-          <w:b/>
-          <w:bCs/>
-        </w:rPr>
-        <w:t xml:space="preserve"> Text</w:t>
+        <w:t>7b – Generated Output Text</w:t>
       </w:r>
     </w:p>
     <w:p>
@@ -2757,23 +2722,7 @@
           <w:bCs/>
         </w:rPr>
         <w:lastRenderedPageBreak/>
-        <w:t>R</w:t>
-      </w:r>
-      <w:r>
-        <w:rPr>
-          <w:rFonts w:ascii="Montserrat" w:hAnsi="Montserrat"/>
-          <w:b/>
-          <w:bCs/>
-        </w:rPr>
-        <w:t>8</w:t>
-      </w:r>
-      <w:r>
-        <w:rPr>
-          <w:rFonts w:ascii="Montserrat" w:hAnsi="Montserrat"/>
-          <w:b/>
-          <w:bCs/>
-        </w:rPr>
-        <w:t xml:space="preserve">a – </w:t>
+        <w:t xml:space="preserve">R8a – </w:t>
       </w:r>
       <w:r>
         <w:rPr>
@@ -2839,23 +2788,7 @@
           <w:b/>
           <w:bCs/>
         </w:rPr>
-        <w:t>R</w:t>
-      </w:r>
-      <w:r>
-        <w:rPr>
-          <w:rFonts w:ascii="Montserrat" w:hAnsi="Montserrat"/>
-          <w:b/>
-          <w:bCs/>
-        </w:rPr>
-        <w:t>8</w:t>
-      </w:r>
-      <w:r>
-        <w:rPr>
-          <w:rFonts w:ascii="Montserrat" w:hAnsi="Montserrat"/>
-          <w:b/>
-          <w:bCs/>
-        </w:rPr>
-        <w:t>b – SQL Template</w:t>
+        <w:t>R8b – SQL Template</w:t>
       </w:r>
     </w:p>
     <w:p>
@@ -3511,40 +3444,20 @@
           <w:b/>
           <w:bCs/>
         </w:rPr>
-        <w:t>R8b – Generated Output</w:t>
-      </w:r>
-      <w:r>
-        <w:rPr>
-          <w:rFonts w:ascii="Montserrat" w:hAnsi="Montserrat"/>
-          <w:b/>
-          <w:bCs/>
-        </w:rPr>
-        <w:t xml:space="preserve"> Text</w:t>
-      </w:r>
-    </w:p>
-    <w:p>
-      <w:pPr>
-        <w:rPr>
-          <w:rFonts w:ascii="Montserrat" w:hAnsi="Montserrat"/>
-        </w:rPr>
-      </w:pPr>
-      <w:r>
-        <w:rPr>
-          <w:rFonts w:ascii="Montserrat" w:hAnsi="Montserrat"/>
-        </w:rPr>
-        <w:t>N/A, Insert Statement (will show some confirmation on the website</w:t>
-      </w:r>
-      <w:r>
-        <w:rPr>
-          <w:rFonts w:ascii="Montserrat" w:hAnsi="Montserrat"/>
-        </w:rPr>
-        <w:t xml:space="preserve"> UI</w:t>
-      </w:r>
-      <w:r>
-        <w:rPr>
-          <w:rFonts w:ascii="Montserrat" w:hAnsi="Montserrat"/>
-        </w:rPr>
-        <w:t xml:space="preserve"> though)</w:t>
+        <w:t>R8b – Generated Output Text</w:t>
+      </w:r>
+    </w:p>
+    <w:p>
+      <w:pPr>
+        <w:rPr>
+          <w:rFonts w:ascii="Montserrat" w:hAnsi="Montserrat"/>
+        </w:rPr>
+      </w:pPr>
+      <w:r>
+        <w:rPr>
+          <w:rFonts w:ascii="Montserrat" w:hAnsi="Montserrat"/>
+        </w:rPr>
+        <w:t>N/A, Insert Statement (will show some confirmation on the website UI though)</w:t>
       </w:r>
     </w:p>
     <w:p>
@@ -4410,23 +4323,7 @@
           <w:b/>
           <w:bCs/>
         </w:rPr>
-        <w:t>R</w:t>
-      </w:r>
-      <w:r>
-        <w:rPr>
-          <w:rFonts w:ascii="Montserrat" w:hAnsi="Montserrat"/>
-          <w:b/>
-          <w:bCs/>
-        </w:rPr>
-        <w:t>9</w:t>
-      </w:r>
-      <w:r>
-        <w:rPr>
-          <w:rFonts w:ascii="Montserrat" w:hAnsi="Montserrat"/>
-          <w:b/>
-          <w:bCs/>
-        </w:rPr>
-        <w:t>b – Generated Output</w:t>
+        <w:t>R9b – Generated Output</w:t>
       </w:r>
     </w:p>
     <w:p>
@@ -4511,23 +4408,7 @@
           <w:b/>
           <w:bCs/>
         </w:rPr>
-        <w:t>R</w:t>
-      </w:r>
-      <w:r>
-        <w:rPr>
-          <w:rFonts w:ascii="Montserrat" w:hAnsi="Montserrat"/>
-          <w:b/>
-          <w:bCs/>
-        </w:rPr>
-        <w:t>9</w:t>
-      </w:r>
-      <w:r>
-        <w:rPr>
-          <w:rFonts w:ascii="Montserrat" w:hAnsi="Montserrat"/>
-          <w:b/>
-          <w:bCs/>
-        </w:rPr>
-        <w:t>b – Generated Output Text</w:t>
+        <w:t>R9b – Generated Output Text</w:t>
       </w:r>
     </w:p>
     <w:p>

</xml_diff>